<commit_message>
Analisis del servidor completo
</commit_message>
<xml_diff>
--- a/Documentacion/1.-EspecificacionRequerimientos/DocumentoEspecificacion.docx
+++ b/Documentacion/1.-EspecificacionRequerimientos/DocumentoEspecificacion.docx
@@ -1584,7 +1584,25 @@
                     <w:b/>
                     <w:lang w:val="es-ES_tradnl"/>
                   </w:rPr>
-                  <w:t>Verificado dep. Calidad.</w:t>
+                  <w:t xml:space="preserve">Verificado </w:t>
+                </w:r>
+                <w:proofErr w:type="spellStart"/>
+                <w:r>
+                  <w:rPr>
+                    <w:rFonts w:cs="Arial"/>
+                    <w:b/>
+                    <w:lang w:val="es-ES_tradnl"/>
+                  </w:rPr>
+                  <w:t>dep</w:t>
+                </w:r>
+                <w:proofErr w:type="spellEnd"/>
+                <w:r>
+                  <w:rPr>
+                    <w:rFonts w:cs="Arial"/>
+                    <w:b/>
+                    <w:lang w:val="es-ES_tradnl"/>
+                  </w:rPr>
+                  <w:t>. Calidad.</w:t>
                 </w:r>
               </w:p>
             </w:tc>
@@ -1960,7 +1978,23 @@
                     <w:rFonts w:cs="Arial"/>
                     <w:lang w:val="es-ES_tradnl"/>
                   </w:rPr>
-                  <w:t>Centro de Formación Socialista “Metalminero de la Victoria.”</w:t>
+                  <w:t>Centro de Formación Socialista “</w:t>
+                </w:r>
+                <w:proofErr w:type="spellStart"/>
+                <w:r>
+                  <w:rPr>
+                    <w:rFonts w:cs="Arial"/>
+                    <w:lang w:val="es-ES_tradnl"/>
+                  </w:rPr>
+                  <w:t>Metalminero</w:t>
+                </w:r>
+                <w:proofErr w:type="spellEnd"/>
+                <w:r>
+                  <w:rPr>
+                    <w:rFonts w:cs="Arial"/>
+                    <w:lang w:val="es-ES_tradnl"/>
+                  </w:rPr>
+                  <w:t xml:space="preserve"> de la Victoria.”</w:t>
                 </w:r>
               </w:p>
             </w:tc>
@@ -2001,7 +2035,23 @@
                     <w:rFonts w:cs="Arial"/>
                     <w:lang w:val="es-ES_tradnl"/>
                   </w:rPr>
-                  <w:t>Universidad Politécnica Territorial de Aragua Doct. Federico Brito Figueroa</w:t>
+                  <w:t xml:space="preserve">Universidad Politécnica Territorial de Aragua </w:t>
+                </w:r>
+                <w:proofErr w:type="spellStart"/>
+                <w:r>
+                  <w:rPr>
+                    <w:rFonts w:cs="Arial"/>
+                    <w:lang w:val="es-ES_tradnl"/>
+                  </w:rPr>
+                  <w:t>Doct</w:t>
+                </w:r>
+                <w:proofErr w:type="spellEnd"/>
+                <w:r>
+                  <w:rPr>
+                    <w:rFonts w:cs="Arial"/>
+                    <w:lang w:val="es-ES_tradnl"/>
+                  </w:rPr>
+                  <w:t>. Federico Brito Figueroa</w:t>
                 </w:r>
               </w:p>
               <w:p>
@@ -2109,7 +2159,11 @@
         <w:sdt>
           <w:sdtPr>
             <w:rPr>
-              <w:lang w:val="es-ES"/>
+              <w:rFonts w:ascii="Times New Roman" w:eastAsia="Times New Roman" w:hAnsi="Times New Roman" w:cs="Times New Roman"/>
+              <w:color w:val="auto"/>
+              <w:sz w:val="22"/>
+              <w:szCs w:val="20"/>
+              <w:lang w:val="es-ES" w:eastAsia="ar-SA"/>
             </w:rPr>
             <w:id w:val="1096984590"/>
             <w:docPartObj>
@@ -2119,13 +2173,8 @@
           </w:sdtPr>
           <w:sdtEndPr>
             <w:rPr>
-              <w:rFonts w:ascii="Times New Roman" w:eastAsia="Times New Roman" w:hAnsi="Times New Roman" w:cs="Times New Roman"/>
               <w:b/>
               <w:bCs/>
-              <w:color w:val="auto"/>
-              <w:sz w:val="22"/>
-              <w:szCs w:val="20"/>
-              <w:lang w:eastAsia="ar-SA"/>
             </w:rPr>
           </w:sdtEndPr>
           <w:sdtContent>
@@ -5126,8 +5175,6 @@
             </w:rPr>
             <w:br w:type="page"/>
           </w:r>
-          <w:bookmarkStart w:id="3" w:name="_GoBack"/>
-          <w:bookmarkEnd w:id="3"/>
         </w:p>
         <w:p>
           <w:pPr>
@@ -5140,8 +5187,8 @@
               <w:lang w:val="es-ES_tradnl"/>
             </w:rPr>
           </w:pPr>
-          <w:bookmarkStart w:id="4" w:name="_Toc26430704"/>
-          <w:bookmarkStart w:id="5" w:name="_Toc26437144"/>
+          <w:bookmarkStart w:id="3" w:name="_Toc26430704"/>
+          <w:bookmarkStart w:id="4" w:name="_Toc26437144"/>
           <w:r>
             <w:rPr>
               <w:lang w:val="es-ES_tradnl"/>
@@ -5149,8 +5196,8 @@
             <w:lastRenderedPageBreak/>
             <w:t>Introducción</w:t>
           </w:r>
+          <w:bookmarkEnd w:id="3"/>
           <w:bookmarkEnd w:id="4"/>
-          <w:bookmarkEnd w:id="5"/>
         </w:p>
         <w:p>
           <w:pPr>
@@ -5280,16 +5327,16 @@
               <w:lang w:val="es-ES_tradnl"/>
             </w:rPr>
           </w:pPr>
-          <w:bookmarkStart w:id="6" w:name="_Toc26430705"/>
-          <w:bookmarkStart w:id="7" w:name="_Toc26437145"/>
+          <w:bookmarkStart w:id="5" w:name="_Toc26430705"/>
+          <w:bookmarkStart w:id="6" w:name="_Toc26437145"/>
           <w:r>
             <w:rPr>
               <w:lang w:val="es-ES_tradnl"/>
             </w:rPr>
             <w:t>Propósito</w:t>
           </w:r>
+          <w:bookmarkEnd w:id="5"/>
           <w:bookmarkEnd w:id="6"/>
-          <w:bookmarkEnd w:id="7"/>
         </w:p>
         <w:p>
           <w:pPr>
@@ -5444,16 +5491,16 @@
               <w:lang w:val="es-ES_tradnl"/>
             </w:rPr>
           </w:pPr>
-          <w:bookmarkStart w:id="8" w:name="_Toc26430706"/>
-          <w:bookmarkStart w:id="9" w:name="_Toc26437146"/>
+          <w:bookmarkStart w:id="7" w:name="_Toc26430706"/>
+          <w:bookmarkStart w:id="8" w:name="_Toc26437146"/>
           <w:r>
             <w:rPr>
               <w:lang w:val="es-ES_tradnl"/>
             </w:rPr>
             <w:t>Alcance</w:t>
           </w:r>
+          <w:bookmarkEnd w:id="7"/>
           <w:bookmarkEnd w:id="8"/>
-          <w:bookmarkEnd w:id="9"/>
         </w:p>
         <w:p>
           <w:pPr>
@@ -5477,7 +5524,7 @@
               <w:lang w:val="es-ES_tradnl"/>
             </w:rPr>
           </w:pPr>
-          <w:bookmarkStart w:id="10" w:name="AEN185"/>
+          <w:bookmarkStart w:id="9" w:name="AEN185"/>
           <w:r>
             <w:rPr>
               <w:i w:val="0"/>
@@ -5489,7 +5536,7 @@
             <w:t>Como usuario a quien va dirigida la especificación es al docente de la experiencia educativa, esto es con el fin de que pueda evaluar el conocimiento adquirido durante el periodo escolar de los alumnos (desarrolladores del juego).</w:t>
           </w:r>
         </w:p>
-        <w:bookmarkEnd w:id="10"/>
+        <w:bookmarkEnd w:id="9"/>
         <w:p>
           <w:pPr>
             <w:pStyle w:val="guiazul"/>
@@ -5532,10 +5579,10 @@
               <w:lang w:val="es-ES_tradnl"/>
             </w:rPr>
           </w:pPr>
-          <w:bookmarkStart w:id="11" w:name="_Toc30323665"/>
-          <w:bookmarkStart w:id="12" w:name="_Toc33238235"/>
-          <w:bookmarkStart w:id="13" w:name="_Toc26430707"/>
-          <w:bookmarkStart w:id="14" w:name="_Toc26437147"/>
+          <w:bookmarkStart w:id="10" w:name="_Toc30323665"/>
+          <w:bookmarkStart w:id="11" w:name="_Toc33238235"/>
+          <w:bookmarkStart w:id="12" w:name="_Toc26430707"/>
+          <w:bookmarkStart w:id="13" w:name="_Toc26437147"/>
           <w:r>
             <w:rPr>
               <w:iCs/>
@@ -5543,10 +5590,10 @@
             </w:rPr>
             <w:t>Personal involucrado</w:t>
           </w:r>
+          <w:bookmarkEnd w:id="10"/>
           <w:bookmarkEnd w:id="11"/>
           <w:bookmarkEnd w:id="12"/>
           <w:bookmarkEnd w:id="13"/>
-          <w:bookmarkEnd w:id="14"/>
         </w:p>
         <w:p>
           <w:pPr>
@@ -6567,18 +6614,18 @@
               <w:lang w:val="es-ES_tradnl"/>
             </w:rPr>
           </w:pPr>
-          <w:bookmarkStart w:id="15" w:name="_Toc33238236"/>
-          <w:bookmarkStart w:id="16" w:name="_Toc26430708"/>
-          <w:bookmarkStart w:id="17" w:name="_Toc26437148"/>
+          <w:bookmarkStart w:id="14" w:name="_Toc33238236"/>
+          <w:bookmarkStart w:id="15" w:name="_Toc26430708"/>
+          <w:bookmarkStart w:id="16" w:name="_Toc26437148"/>
           <w:r>
             <w:rPr>
               <w:lang w:val="es-ES_tradnl"/>
             </w:rPr>
             <w:t>Definiciones, acrónimos y abreviaturas</w:t>
           </w:r>
+          <w:bookmarkEnd w:id="14"/>
           <w:bookmarkEnd w:id="15"/>
           <w:bookmarkEnd w:id="16"/>
-          <w:bookmarkEnd w:id="17"/>
         </w:p>
         <w:p>
           <w:pPr>
@@ -7216,9 +7263,9 @@
               <w:lang w:val="es-ES_tradnl"/>
             </w:rPr>
           </w:pPr>
-          <w:bookmarkStart w:id="18" w:name="_Toc33238237"/>
-          <w:bookmarkStart w:id="19" w:name="_Toc26430709"/>
-          <w:bookmarkStart w:id="20" w:name="_Toc26437149"/>
+          <w:bookmarkStart w:id="17" w:name="_Toc33238237"/>
+          <w:bookmarkStart w:id="18" w:name="_Toc26430709"/>
+          <w:bookmarkStart w:id="19" w:name="_Toc26437149"/>
           <w:r>
             <w:rPr>
               <w:lang w:val="es-ES_tradnl"/>
@@ -7226,9 +7273,9 @@
             <w:lastRenderedPageBreak/>
             <w:t>Referencias</w:t>
           </w:r>
+          <w:bookmarkEnd w:id="17"/>
           <w:bookmarkEnd w:id="18"/>
           <w:bookmarkEnd w:id="19"/>
-          <w:bookmarkEnd w:id="20"/>
         </w:p>
         <w:p>
           <w:pPr>
@@ -7291,6 +7338,7 @@
                     <w:lang w:val="es-ES_tradnl"/>
                   </w:rPr>
                 </w:pPr>
+                <w:proofErr w:type="spellStart"/>
                 <w:r>
                   <w:rPr>
                     <w:rFonts w:ascii="Arial" w:eastAsia="Times New Roman" w:hAnsi="Arial" w:cs="Arial"/>
@@ -7299,7 +7347,18 @@
                     <w:szCs w:val="20"/>
                     <w:lang w:val="es-ES_tradnl" w:eastAsia="es-VE"/>
                   </w:rPr>
-                  <w:t>Titulo del Documento</w:t>
+                  <w:t>Titulo</w:t>
+                </w:r>
+                <w:proofErr w:type="spellEnd"/>
+                <w:r>
+                  <w:rPr>
+                    <w:rFonts w:ascii="Arial" w:eastAsia="Times New Roman" w:hAnsi="Arial" w:cs="Arial"/>
+                    <w:b/>
+                    <w:sz w:val="20"/>
+                    <w:szCs w:val="20"/>
+                    <w:lang w:val="es-ES_tradnl" w:eastAsia="es-VE"/>
+                  </w:rPr>
+                  <w:t xml:space="preserve"> del Documento</w:t>
                 </w:r>
               </w:p>
             </w:tc>
@@ -7462,16 +7521,16 @@
               <w:lang w:val="es-ES_tradnl"/>
             </w:rPr>
           </w:pPr>
-          <w:bookmarkStart w:id="21" w:name="_Toc26430710"/>
-          <w:bookmarkStart w:id="22" w:name="_Toc26437150"/>
+          <w:bookmarkStart w:id="20" w:name="_Toc26430710"/>
+          <w:bookmarkStart w:id="21" w:name="_Toc26437150"/>
           <w:r>
             <w:rPr>
               <w:lang w:val="es-ES_tradnl"/>
             </w:rPr>
             <w:t>Resumen</w:t>
           </w:r>
+          <w:bookmarkEnd w:id="20"/>
           <w:bookmarkEnd w:id="21"/>
-          <w:bookmarkEnd w:id="22"/>
         </w:p>
         <w:p>
           <w:pPr>
@@ -7493,7 +7552,7 @@
               <w:lang w:val="es-ES_tradnl"/>
             </w:rPr>
           </w:pPr>
-          <w:bookmarkStart w:id="23" w:name="_Toc33238239"/>
+          <w:bookmarkStart w:id="22" w:name="_Toc33238239"/>
           <w:r>
             <w:rPr>
               <w:rFonts w:cs="Arial"/>
@@ -7643,14 +7702,7 @@
               <w:rFonts w:cs="Arial"/>
               <w:lang w:val="es-ES_tradnl"/>
             </w:rPr>
-            <w:t xml:space="preserve">el principal funcionamiento del juego. </w:t>
-          </w:r>
-          <w:r>
-            <w:rPr>
-              <w:rFonts w:cs="Arial"/>
-              <w:lang w:val="es-ES_tradnl"/>
-            </w:rPr>
-            <w:t>El diagrama de casos de uso muestra las principales funcionalidades, también se establecen las reglas de negocio y restricciones</w:t>
+            <w:t>el principal funcionamiento del juego. El diagrama de casos de uso muestra las principales funcionalidades, también se establecen las reglas de negocio y restricciones</w:t>
           </w:r>
           <w:r>
             <w:rPr>
@@ -7729,17 +7781,17 @@
               <w:lang w:val="es-ES_tradnl"/>
             </w:rPr>
           </w:pPr>
-          <w:bookmarkStart w:id="24" w:name="_Toc26430711"/>
-          <w:bookmarkStart w:id="25" w:name="_Toc26437151"/>
+          <w:bookmarkStart w:id="23" w:name="_Toc26430711"/>
+          <w:bookmarkStart w:id="24" w:name="_Toc26437151"/>
           <w:r>
             <w:rPr>
               <w:lang w:val="es-ES_tradnl"/>
             </w:rPr>
             <w:t>Descripción general</w:t>
           </w:r>
+          <w:bookmarkEnd w:id="22"/>
           <w:bookmarkEnd w:id="23"/>
           <w:bookmarkEnd w:id="24"/>
-          <w:bookmarkEnd w:id="25"/>
         </w:p>
         <w:p>
           <w:pPr>
@@ -7759,18 +7811,18 @@
               <w:lang w:val="es-ES_tradnl"/>
             </w:rPr>
           </w:pPr>
-          <w:bookmarkStart w:id="26" w:name="_Toc33238240"/>
-          <w:bookmarkStart w:id="27" w:name="_Toc26430712"/>
-          <w:bookmarkStart w:id="28" w:name="_Toc26437152"/>
+          <w:bookmarkStart w:id="25" w:name="_Toc33238240"/>
+          <w:bookmarkStart w:id="26" w:name="_Toc26430712"/>
+          <w:bookmarkStart w:id="27" w:name="_Toc26437152"/>
           <w:r>
             <w:rPr>
               <w:lang w:val="es-ES_tradnl"/>
             </w:rPr>
             <w:t>Perspectiva del producto</w:t>
           </w:r>
+          <w:bookmarkEnd w:id="25"/>
           <w:bookmarkEnd w:id="26"/>
           <w:bookmarkEnd w:id="27"/>
-          <w:bookmarkEnd w:id="28"/>
         </w:p>
         <w:p>
           <w:pPr>
@@ -7992,20 +8044,20 @@
               <w:lang w:val="es-ES_tradnl"/>
             </w:rPr>
           </w:pPr>
-          <w:bookmarkStart w:id="29" w:name="_Toc532878319"/>
-          <w:bookmarkStart w:id="30" w:name="_Toc33238241"/>
-          <w:bookmarkStart w:id="31" w:name="_Toc26430713"/>
-          <w:bookmarkStart w:id="32" w:name="_Toc26437153"/>
+          <w:bookmarkStart w:id="28" w:name="_Toc532878319"/>
+          <w:bookmarkStart w:id="29" w:name="_Toc33238241"/>
+          <w:bookmarkStart w:id="30" w:name="_Toc26430713"/>
+          <w:bookmarkStart w:id="31" w:name="_Toc26437153"/>
           <w:r>
             <w:rPr>
               <w:lang w:val="es-ES_tradnl"/>
             </w:rPr>
             <w:t>Funcionalidad del producto</w:t>
           </w:r>
+          <w:bookmarkEnd w:id="28"/>
           <w:bookmarkEnd w:id="29"/>
           <w:bookmarkEnd w:id="30"/>
           <w:bookmarkEnd w:id="31"/>
-          <w:bookmarkEnd w:id="32"/>
         </w:p>
         <w:p>
           <w:pPr>
@@ -8014,14 +8066,14 @@
               <w:lang w:val="es-MX"/>
             </w:rPr>
           </w:pPr>
-          <w:bookmarkStart w:id="33" w:name="_Toc26437154"/>
+          <w:bookmarkStart w:id="32" w:name="_Toc26437154"/>
           <w:r>
             <w:rPr>
               <w:lang w:val="es-MX"/>
             </w:rPr>
             <w:t>Diagrama de casos de uso</w:t>
           </w:r>
-          <w:bookmarkEnd w:id="33"/>
+          <w:bookmarkEnd w:id="32"/>
         </w:p>
         <w:p>
           <w:pPr>
@@ -8307,20 +8359,20 @@
               <w:lang w:val="es-ES_tradnl"/>
             </w:rPr>
           </w:pPr>
-          <w:bookmarkStart w:id="34" w:name="_Toc532878320"/>
-          <w:bookmarkStart w:id="35" w:name="_Toc33238242"/>
-          <w:bookmarkStart w:id="36" w:name="_Toc26430714"/>
-          <w:bookmarkStart w:id="37" w:name="_Toc26437155"/>
+          <w:bookmarkStart w:id="33" w:name="_Toc532878320"/>
+          <w:bookmarkStart w:id="34" w:name="_Toc33238242"/>
+          <w:bookmarkStart w:id="35" w:name="_Toc26430714"/>
+          <w:bookmarkStart w:id="36" w:name="_Toc26437155"/>
           <w:r>
             <w:rPr>
               <w:lang w:val="es-ES_tradnl"/>
             </w:rPr>
             <w:t>Características de los usuarios</w:t>
           </w:r>
+          <w:bookmarkEnd w:id="33"/>
           <w:bookmarkEnd w:id="34"/>
           <w:bookmarkEnd w:id="35"/>
           <w:bookmarkEnd w:id="36"/>
-          <w:bookmarkEnd w:id="37"/>
         </w:p>
         <w:p>
           <w:pPr>
@@ -8357,12 +8409,6 @@
             <w:gridCol w:w="5444"/>
           </w:tblGrid>
           <w:tr>
-            <w:tblPrEx>
-              <w:tblCellMar>
-                <w:top w:w="0" w:type="dxa"/>
-                <w:bottom w:w="0" w:type="dxa"/>
-              </w:tblCellMar>
-            </w:tblPrEx>
             <w:tc>
               <w:tcPr>
                 <w:tcW w:w="2517" w:type="dxa"/>
@@ -8440,12 +8486,6 @@
             </w:tc>
           </w:tr>
           <w:tr>
-            <w:tblPrEx>
-              <w:tblCellMar>
-                <w:top w:w="0" w:type="dxa"/>
-                <w:bottom w:w="0" w:type="dxa"/>
-              </w:tblCellMar>
-            </w:tblPrEx>
             <w:tc>
               <w:tcPr>
                 <w:tcW w:w="2517" w:type="dxa"/>
@@ -8521,12 +8561,6 @@
             </w:tc>
           </w:tr>
           <w:tr>
-            <w:tblPrEx>
-              <w:tblCellMar>
-                <w:top w:w="0" w:type="dxa"/>
-                <w:bottom w:w="0" w:type="dxa"/>
-              </w:tblCellMar>
-            </w:tblPrEx>
             <w:tc>
               <w:tcPr>
                 <w:tcW w:w="2517" w:type="dxa"/>
@@ -8644,12 +8678,6 @@
             <w:gridCol w:w="5444"/>
           </w:tblGrid>
           <w:tr>
-            <w:tblPrEx>
-              <w:tblCellMar>
-                <w:top w:w="0" w:type="dxa"/>
-                <w:bottom w:w="0" w:type="dxa"/>
-              </w:tblCellMar>
-            </w:tblPrEx>
             <w:tc>
               <w:tcPr>
                 <w:tcW w:w="2517" w:type="dxa"/>
@@ -8727,12 +8755,6 @@
             </w:tc>
           </w:tr>
           <w:tr>
-            <w:tblPrEx>
-              <w:tblCellMar>
-                <w:top w:w="0" w:type="dxa"/>
-                <w:bottom w:w="0" w:type="dxa"/>
-              </w:tblCellMar>
-            </w:tblPrEx>
             <w:tc>
               <w:tcPr>
                 <w:tcW w:w="2517" w:type="dxa"/>
@@ -8808,12 +8830,6 @@
             </w:tc>
           </w:tr>
           <w:tr>
-            <w:tblPrEx>
-              <w:tblCellMar>
-                <w:top w:w="0" w:type="dxa"/>
-                <w:bottom w:w="0" w:type="dxa"/>
-              </w:tblCellMar>
-            </w:tblPrEx>
             <w:tc>
               <w:tcPr>
                 <w:tcW w:w="2517" w:type="dxa"/>
@@ -8952,20 +8968,20 @@
               <w:lang w:val="es-ES_tradnl"/>
             </w:rPr>
           </w:pPr>
-          <w:bookmarkStart w:id="38" w:name="_Toc532878321"/>
-          <w:bookmarkStart w:id="39" w:name="_Toc33238243"/>
-          <w:bookmarkStart w:id="40" w:name="_Toc26430715"/>
-          <w:bookmarkStart w:id="41" w:name="_Toc26437156"/>
+          <w:bookmarkStart w:id="37" w:name="_Toc532878321"/>
+          <w:bookmarkStart w:id="38" w:name="_Toc33238243"/>
+          <w:bookmarkStart w:id="39" w:name="_Toc26430715"/>
+          <w:bookmarkStart w:id="40" w:name="_Toc26437156"/>
           <w:r>
             <w:rPr>
               <w:lang w:val="es-ES_tradnl"/>
             </w:rPr>
             <w:t>Restricciones</w:t>
           </w:r>
+          <w:bookmarkEnd w:id="37"/>
           <w:bookmarkEnd w:id="38"/>
           <w:bookmarkEnd w:id="39"/>
           <w:bookmarkEnd w:id="40"/>
-          <w:bookmarkEnd w:id="41"/>
         </w:p>
         <w:p>
           <w:pPr>
@@ -9041,7 +9057,23 @@
               <w:rFonts w:cs="Arial"/>
               <w:lang w:val="es-ES_tradnl"/>
             </w:rPr>
-            <w:t>Uso de Entity Framework.</w:t>
+            <w:t xml:space="preserve">Uso de </w:t>
+          </w:r>
+          <w:proofErr w:type="spellStart"/>
+          <w:r>
+            <w:rPr>
+              <w:rFonts w:cs="Arial"/>
+              <w:lang w:val="es-ES_tradnl"/>
+            </w:rPr>
+            <w:t>Entity</w:t>
+          </w:r>
+          <w:proofErr w:type="spellEnd"/>
+          <w:r>
+            <w:rPr>
+              <w:rFonts w:cs="Arial"/>
+              <w:lang w:val="es-ES_tradnl"/>
+            </w:rPr>
+            <w:t xml:space="preserve"> Framework.</w:t>
           </w:r>
         </w:p>
         <w:p>
@@ -9075,20 +9107,20 @@
               <w:lang w:val="es-ES_tradnl"/>
             </w:rPr>
           </w:pPr>
-          <w:bookmarkStart w:id="42" w:name="_Toc532878322"/>
-          <w:bookmarkStart w:id="43" w:name="_Toc33238244"/>
-          <w:bookmarkStart w:id="44" w:name="_Toc26430716"/>
-          <w:bookmarkStart w:id="45" w:name="_Toc26437157"/>
+          <w:bookmarkStart w:id="41" w:name="_Toc532878322"/>
+          <w:bookmarkStart w:id="42" w:name="_Toc33238244"/>
+          <w:bookmarkStart w:id="43" w:name="_Toc26430716"/>
+          <w:bookmarkStart w:id="44" w:name="_Toc26437157"/>
           <w:r>
             <w:rPr>
               <w:lang w:val="es-ES_tradnl"/>
             </w:rPr>
             <w:t>Suposiciones y dependencias</w:t>
           </w:r>
+          <w:bookmarkEnd w:id="41"/>
           <w:bookmarkEnd w:id="42"/>
           <w:bookmarkEnd w:id="43"/>
           <w:bookmarkEnd w:id="44"/>
-          <w:bookmarkEnd w:id="45"/>
         </w:p>
         <w:p>
           <w:pPr>
@@ -9180,7 +9212,7 @@
               <w:lang w:val="es-ES_tradnl"/>
             </w:rPr>
           </w:pPr>
-          <w:bookmarkStart w:id="46" w:name="_Toc26437158"/>
+          <w:bookmarkStart w:id="45" w:name="_Toc26437158"/>
           <w:r>
             <w:rPr>
               <w:lang w:val="es-ES_tradnl"/>
@@ -9188,7 +9220,7 @@
             <w:lastRenderedPageBreak/>
             <w:t>Reglas de negocio</w:t>
           </w:r>
-          <w:bookmarkEnd w:id="46"/>
+          <w:bookmarkEnd w:id="45"/>
         </w:p>
         <w:p>
           <w:pPr>
@@ -9604,34 +9636,34 @@
               <w:lang w:val="es-MX"/>
             </w:rPr>
           </w:pPr>
-          <w:bookmarkStart w:id="47" w:name="_Toc26437159"/>
+          <w:bookmarkStart w:id="46" w:name="_Toc26437159"/>
           <w:r>
             <w:rPr>
               <w:lang w:val="es-MX"/>
             </w:rPr>
             <w:lastRenderedPageBreak/>
             <w:t>Características del sistema</w:t>
+          </w:r>
+          <w:bookmarkEnd w:id="46"/>
+        </w:p>
+        <w:p>
+          <w:pPr>
+            <w:pStyle w:val="Ttulo2"/>
+            <w:rPr>
+              <w:lang w:val="es-MX"/>
+            </w:rPr>
+          </w:pPr>
+          <w:bookmarkStart w:id="47" w:name="_Toc26437160"/>
+          <w:r>
+            <w:rPr>
+              <w:lang w:val="es-MX"/>
+            </w:rPr>
+            <w:t>Descripciones de Casos de uso</w:t>
           </w:r>
           <w:bookmarkEnd w:id="47"/>
         </w:p>
         <w:p>
           <w:pPr>
-            <w:pStyle w:val="Ttulo2"/>
-            <w:rPr>
-              <w:lang w:val="es-MX"/>
-            </w:rPr>
-          </w:pPr>
-          <w:bookmarkStart w:id="48" w:name="_Toc26437160"/>
-          <w:r>
-            <w:rPr>
-              <w:lang w:val="es-MX"/>
-            </w:rPr>
-            <w:t>Descripciones de Casos de uso</w:t>
-          </w:r>
-          <w:bookmarkEnd w:id="48"/>
-        </w:p>
-        <w:p>
-          <w:pPr>
             <w:rPr>
               <w:lang w:val="es-MX"/>
             </w:rPr>
@@ -9644,14 +9676,14 @@
               <w:lang w:val="es-MX"/>
             </w:rPr>
           </w:pPr>
-          <w:bookmarkStart w:id="49" w:name="_Toc26437161"/>
+          <w:bookmarkStart w:id="48" w:name="_Toc26437161"/>
           <w:r>
             <w:rPr>
               <w:lang w:val="es-MX"/>
             </w:rPr>
             <w:t>CU-01.- Iniciar sesión</w:t>
           </w:r>
-          <w:bookmarkEnd w:id="49"/>
+          <w:bookmarkEnd w:id="48"/>
         </w:p>
         <w:tbl>
           <w:tblPr>
@@ -10224,7 +10256,15 @@
                   <w:ind w:left="357"/>
                 </w:pPr>
                 <w:r>
-                  <w:t>Si el Jugador selecciona “Registrarse” extiende a caso de uso “Registrarse”.( Ver FA1)</w:t>
+                  <w:t xml:space="preserve">Si el Jugador selecciona “Registrarse” extiende </w:t>
+                </w:r>
+                <w:proofErr w:type="spellStart"/>
+                <w:r>
+                  <w:t>a caso</w:t>
+                </w:r>
+                <w:proofErr w:type="spellEnd"/>
+                <w:r>
+                  <w:t xml:space="preserve"> de uso “Registrarse”.( Ver FA1)</w:t>
                 </w:r>
               </w:p>
               <w:p>
@@ -10628,7 +10668,25 @@
                     <w:b/>
                     <w:lang w:val="es-MX"/>
                   </w:rPr>
-                  <w:t>(relación Include)</w:t>
+                  <w:t xml:space="preserve">(relación </w:t>
+                </w:r>
+                <w:proofErr w:type="spellStart"/>
+                <w:r>
+                  <w:rPr>
+                    <w:rFonts w:cs="Arial"/>
+                    <w:b/>
+                    <w:lang w:val="es-MX"/>
+                  </w:rPr>
+                  <w:t>Include</w:t>
+                </w:r>
+                <w:proofErr w:type="spellEnd"/>
+                <w:r>
+                  <w:rPr>
+                    <w:rFonts w:cs="Arial"/>
+                    <w:b/>
+                    <w:lang w:val="es-MX"/>
+                  </w:rPr>
+                  <w:t>)</w:t>
                 </w:r>
               </w:p>
             </w:tc>
@@ -10709,7 +10767,25 @@
                     <w:b/>
                     <w:lang w:val="es-MX"/>
                   </w:rPr>
-                  <w:t>(relación Extend)</w:t>
+                  <w:t xml:space="preserve">(relación </w:t>
+                </w:r>
+                <w:proofErr w:type="spellStart"/>
+                <w:r>
+                  <w:rPr>
+                    <w:rFonts w:cs="Arial"/>
+                    <w:b/>
+                    <w:lang w:val="es-MX"/>
+                  </w:rPr>
+                  <w:t>Extend</w:t>
+                </w:r>
+                <w:proofErr w:type="spellEnd"/>
+                <w:r>
+                  <w:rPr>
+                    <w:rFonts w:cs="Arial"/>
+                    <w:b/>
+                    <w:lang w:val="es-MX"/>
+                  </w:rPr>
+                  <w:t>)</w:t>
                 </w:r>
               </w:p>
             </w:tc>
@@ -10768,14 +10844,14 @@
               <w:lang w:val="es-MX"/>
             </w:rPr>
           </w:pPr>
-          <w:bookmarkStart w:id="50" w:name="_Toc26437162"/>
+          <w:bookmarkStart w:id="49" w:name="_Toc26437162"/>
           <w:r>
             <w:rPr>
               <w:lang w:val="es-MX"/>
             </w:rPr>
             <w:t>Prototipo de CU-01.- Iniciar sesión</w:t>
           </w:r>
-          <w:bookmarkEnd w:id="50"/>
+          <w:bookmarkEnd w:id="49"/>
         </w:p>
         <w:p>
           <w:pPr>
@@ -10965,14 +11041,14 @@
           <w:lang w:val="es-MX"/>
         </w:rPr>
       </w:pPr>
-      <w:bookmarkStart w:id="51" w:name="_Toc26437163"/>
+      <w:bookmarkStart w:id="50" w:name="_Toc26437163"/>
       <w:r>
         <w:rPr>
           <w:lang w:val="es-MX"/>
         </w:rPr>
         <w:t>CU-02.- Registrarse</w:t>
       </w:r>
-      <w:bookmarkEnd w:id="51"/>
+      <w:bookmarkEnd w:id="50"/>
     </w:p>
     <w:tbl>
       <w:tblPr>
@@ -11956,7 +12032,25 @@
                 <w:b/>
                 <w:lang w:val="es-ES"/>
               </w:rPr>
-              <w:t>(relación Include)</w:t>
+              <w:t xml:space="preserve">(relación </w:t>
+            </w:r>
+            <w:proofErr w:type="spellStart"/>
+            <w:r>
+              <w:rPr>
+                <w:rFonts w:cs="Arial"/>
+                <w:b/>
+                <w:lang w:val="es-ES"/>
+              </w:rPr>
+              <w:t>Include</w:t>
+            </w:r>
+            <w:proofErr w:type="spellEnd"/>
+            <w:r>
+              <w:rPr>
+                <w:rFonts w:cs="Arial"/>
+                <w:b/>
+                <w:lang w:val="es-ES"/>
+              </w:rPr>
+              <w:t>)</w:t>
             </w:r>
           </w:p>
         </w:tc>
@@ -12044,7 +12138,25 @@
                 <w:b/>
                 <w:lang w:val="es-ES"/>
               </w:rPr>
-              <w:t>(relación Extend)</w:t>
+              <w:t xml:space="preserve">(relación </w:t>
+            </w:r>
+            <w:proofErr w:type="spellStart"/>
+            <w:r>
+              <w:rPr>
+                <w:rFonts w:cs="Arial"/>
+                <w:b/>
+                <w:lang w:val="es-ES"/>
+              </w:rPr>
+              <w:t>Extend</w:t>
+            </w:r>
+            <w:proofErr w:type="spellEnd"/>
+            <w:r>
+              <w:rPr>
+                <w:rFonts w:cs="Arial"/>
+                <w:b/>
+                <w:lang w:val="es-ES"/>
+              </w:rPr>
+              <w:t>)</w:t>
             </w:r>
           </w:p>
         </w:tc>
@@ -12092,14 +12204,14 @@
           <w:lang w:val="es-MX"/>
         </w:rPr>
       </w:pPr>
-      <w:bookmarkStart w:id="52" w:name="_Toc26437164"/>
+      <w:bookmarkStart w:id="51" w:name="_Toc26437164"/>
       <w:r>
         <w:rPr>
           <w:lang w:val="es-MX"/>
         </w:rPr>
         <w:t>Prototipos CU-02 Registrarse</w:t>
       </w:r>
-      <w:bookmarkEnd w:id="52"/>
+      <w:bookmarkEnd w:id="51"/>
     </w:p>
     <w:p>
       <w:pPr>
@@ -12457,7 +12569,7 @@
           <w:lang w:val="es-MX"/>
         </w:rPr>
       </w:pPr>
-      <w:bookmarkStart w:id="53" w:name="_Toc26437165"/>
+      <w:bookmarkStart w:id="52" w:name="_Toc26437165"/>
       <w:r>
         <w:rPr>
           <w:lang w:val="es-MX"/>
@@ -12477,7 +12589,7 @@
         </w:rPr>
         <w:t>n</w:t>
       </w:r>
-      <w:bookmarkEnd w:id="53"/>
+      <w:bookmarkEnd w:id="52"/>
     </w:p>
     <w:p>
       <w:pPr>
@@ -13509,7 +13621,25 @@
                 <w:b/>
                 <w:lang w:val="es-MX"/>
               </w:rPr>
-              <w:t>(relación Include)</w:t>
+              <w:t xml:space="preserve">(relación </w:t>
+            </w:r>
+            <w:proofErr w:type="spellStart"/>
+            <w:r>
+              <w:rPr>
+                <w:rFonts w:cs="Arial"/>
+                <w:b/>
+                <w:lang w:val="es-MX"/>
+              </w:rPr>
+              <w:t>Include</w:t>
+            </w:r>
+            <w:proofErr w:type="spellEnd"/>
+            <w:r>
+              <w:rPr>
+                <w:rFonts w:cs="Arial"/>
+                <w:b/>
+                <w:lang w:val="es-MX"/>
+              </w:rPr>
+              <w:t>)</w:t>
             </w:r>
           </w:p>
         </w:tc>
@@ -13590,7 +13720,25 @@
                 <w:b/>
                 <w:lang w:val="es-MX"/>
               </w:rPr>
-              <w:t>(relación Extend)</w:t>
+              <w:t xml:space="preserve">(relación </w:t>
+            </w:r>
+            <w:proofErr w:type="spellStart"/>
+            <w:r>
+              <w:rPr>
+                <w:rFonts w:cs="Arial"/>
+                <w:b/>
+                <w:lang w:val="es-MX"/>
+              </w:rPr>
+              <w:t>Extend</w:t>
+            </w:r>
+            <w:proofErr w:type="spellEnd"/>
+            <w:r>
+              <w:rPr>
+                <w:rFonts w:cs="Arial"/>
+                <w:b/>
+                <w:lang w:val="es-MX"/>
+              </w:rPr>
+              <w:t>)</w:t>
             </w:r>
           </w:p>
         </w:tc>
@@ -13703,7 +13851,7 @@
           <w:lang w:val="es-MX"/>
         </w:rPr>
       </w:pPr>
-      <w:bookmarkStart w:id="54" w:name="_Toc26437166"/>
+      <w:bookmarkStart w:id="53" w:name="_Toc26437166"/>
       <w:r>
         <w:rPr>
           <w:lang w:val="es-MX"/>
@@ -13711,7 +13859,7 @@
         <w:lastRenderedPageBreak/>
         <w:t>Prototipo CU-03 Ingresar código de validación</w:t>
       </w:r>
-      <w:bookmarkEnd w:id="54"/>
+      <w:bookmarkEnd w:id="53"/>
     </w:p>
     <w:p>
       <w:pPr>
@@ -13920,7 +14068,7 @@
           <w:lang w:val="es-MX"/>
         </w:rPr>
       </w:pPr>
-      <w:bookmarkStart w:id="55" w:name="_Toc26437167"/>
+      <w:bookmarkStart w:id="54" w:name="_Toc26437167"/>
       <w:r>
         <w:rPr>
           <w:lang w:val="es-MX"/>
@@ -13940,7 +14088,7 @@
         </w:rPr>
         <w:t>.- Consultar puntajes</w:t>
       </w:r>
-      <w:bookmarkEnd w:id="55"/>
+      <w:bookmarkEnd w:id="54"/>
       <w:r>
         <w:rPr>
           <w:lang w:val="es-MX"/>
@@ -14865,7 +15013,25 @@
                 <w:b/>
                 <w:lang w:val="es-MX"/>
               </w:rPr>
-              <w:t>(relación Include)</w:t>
+              <w:t xml:space="preserve">(relación </w:t>
+            </w:r>
+            <w:proofErr w:type="spellStart"/>
+            <w:r>
+              <w:rPr>
+                <w:rFonts w:cs="Arial"/>
+                <w:b/>
+                <w:lang w:val="es-MX"/>
+              </w:rPr>
+              <w:t>Include</w:t>
+            </w:r>
+            <w:proofErr w:type="spellEnd"/>
+            <w:r>
+              <w:rPr>
+                <w:rFonts w:cs="Arial"/>
+                <w:b/>
+                <w:lang w:val="es-MX"/>
+              </w:rPr>
+              <w:t>)</w:t>
             </w:r>
           </w:p>
         </w:tc>
@@ -14946,7 +15112,25 @@
                 <w:b/>
                 <w:lang w:val="es-MX"/>
               </w:rPr>
-              <w:t>(relación Extend)</w:t>
+              <w:t xml:space="preserve">(relación </w:t>
+            </w:r>
+            <w:proofErr w:type="spellStart"/>
+            <w:r>
+              <w:rPr>
+                <w:rFonts w:cs="Arial"/>
+                <w:b/>
+                <w:lang w:val="es-MX"/>
+              </w:rPr>
+              <w:t>Extend</w:t>
+            </w:r>
+            <w:proofErr w:type="spellEnd"/>
+            <w:r>
+              <w:rPr>
+                <w:rFonts w:cs="Arial"/>
+                <w:b/>
+                <w:lang w:val="es-MX"/>
+              </w:rPr>
+              <w:t>)</w:t>
             </w:r>
           </w:p>
         </w:tc>
@@ -15000,7 +15184,7 @@
           <w:lang w:val="es-MX"/>
         </w:rPr>
       </w:pPr>
-      <w:bookmarkStart w:id="56" w:name="_Toc26437168"/>
+      <w:bookmarkStart w:id="55" w:name="_Toc26437168"/>
       <w:r>
         <w:rPr>
           <w:lang w:val="es-MX"/>
@@ -15008,7 +15192,7 @@
         <w:lastRenderedPageBreak/>
         <w:t>Prototipo de CU-04 Consultar puntajes</w:t>
       </w:r>
-      <w:bookmarkEnd w:id="56"/>
+      <w:bookmarkEnd w:id="55"/>
     </w:p>
     <w:p>
       <w:pPr>
@@ -15247,7 +15431,7 @@
           <w:lang w:val="es-MX"/>
         </w:rPr>
       </w:pPr>
-      <w:bookmarkStart w:id="57" w:name="_Toc26437169"/>
+      <w:bookmarkStart w:id="56" w:name="_Toc26437169"/>
       <w:r>
         <w:rPr>
           <w:lang w:val="es-MX"/>
@@ -15272,7 +15456,7 @@
         </w:rPr>
         <w:t>ar partida</w:t>
       </w:r>
-      <w:bookmarkEnd w:id="57"/>
+      <w:bookmarkEnd w:id="56"/>
     </w:p>
     <w:p>
       <w:pPr>
@@ -16072,8 +16256,58 @@
               <w:rPr>
                 <w:rFonts w:cs="Arial"/>
               </w:rPr>
-              <w:t>EX2. El Sistema no pudo agregar al jugador a la partida</w:t>
-            </w:r>
+              <w:t xml:space="preserve">EX2. El Sistema no </w:t>
+            </w:r>
+            <w:proofErr w:type="spellStart"/>
+            <w:r>
+              <w:rPr>
+                <w:rFonts w:cs="Arial"/>
+              </w:rPr>
+              <w:t>pudo</w:t>
+            </w:r>
+            <w:proofErr w:type="spellEnd"/>
+            <w:r>
+              <w:rPr>
+                <w:rFonts w:cs="Arial"/>
+              </w:rPr>
+              <w:t xml:space="preserve"> </w:t>
+            </w:r>
+            <w:proofErr w:type="spellStart"/>
+            <w:r>
+              <w:rPr>
+                <w:rFonts w:cs="Arial"/>
+              </w:rPr>
+              <w:t>agregar</w:t>
+            </w:r>
+            <w:proofErr w:type="spellEnd"/>
+            <w:r>
+              <w:rPr>
+                <w:rFonts w:cs="Arial"/>
+              </w:rPr>
+              <w:t xml:space="preserve"> al </w:t>
+            </w:r>
+            <w:proofErr w:type="spellStart"/>
+            <w:r>
+              <w:rPr>
+                <w:rFonts w:cs="Arial"/>
+              </w:rPr>
+              <w:t>jugador</w:t>
+            </w:r>
+            <w:proofErr w:type="spellEnd"/>
+            <w:r>
+              <w:rPr>
+                <w:rFonts w:cs="Arial"/>
+              </w:rPr>
+              <w:t xml:space="preserve"> a la </w:t>
+            </w:r>
+            <w:proofErr w:type="spellStart"/>
+            <w:r>
+              <w:rPr>
+                <w:rFonts w:cs="Arial"/>
+              </w:rPr>
+              <w:t>partida</w:t>
+            </w:r>
+            <w:proofErr w:type="spellEnd"/>
           </w:p>
           <w:p>
             <w:pPr>
@@ -16213,7 +16447,25 @@
                 <w:b/>
                 <w:lang w:val="es-MX"/>
               </w:rPr>
-              <w:t>(relación Include)</w:t>
+              <w:t xml:space="preserve">(relación </w:t>
+            </w:r>
+            <w:proofErr w:type="spellStart"/>
+            <w:r>
+              <w:rPr>
+                <w:rFonts w:cs="Arial"/>
+                <w:b/>
+                <w:lang w:val="es-MX"/>
+              </w:rPr>
+              <w:t>Include</w:t>
+            </w:r>
+            <w:proofErr w:type="spellEnd"/>
+            <w:r>
+              <w:rPr>
+                <w:rFonts w:cs="Arial"/>
+                <w:b/>
+                <w:lang w:val="es-MX"/>
+              </w:rPr>
+              <w:t>)</w:t>
             </w:r>
           </w:p>
         </w:tc>
@@ -16294,7 +16546,25 @@
                 <w:b/>
                 <w:lang w:val="es-MX"/>
               </w:rPr>
-              <w:t>(relación Extend)</w:t>
+              <w:t xml:space="preserve">(relación </w:t>
+            </w:r>
+            <w:proofErr w:type="spellStart"/>
+            <w:r>
+              <w:rPr>
+                <w:rFonts w:cs="Arial"/>
+                <w:b/>
+                <w:lang w:val="es-MX"/>
+              </w:rPr>
+              <w:t>Extend</w:t>
+            </w:r>
+            <w:proofErr w:type="spellEnd"/>
+            <w:r>
+              <w:rPr>
+                <w:rFonts w:cs="Arial"/>
+                <w:b/>
+                <w:lang w:val="es-MX"/>
+              </w:rPr>
+              <w:t>)</w:t>
             </w:r>
           </w:p>
         </w:tc>
@@ -16349,7 +16619,7 @@
           <w:lang w:val="es-MX"/>
         </w:rPr>
       </w:pPr>
-      <w:bookmarkStart w:id="58" w:name="_Toc26437170"/>
+      <w:bookmarkStart w:id="57" w:name="_Toc26437170"/>
       <w:r>
         <w:rPr>
           <w:lang w:val="es-MX"/>
@@ -16369,7 +16639,7 @@
         </w:rPr>
         <w:t xml:space="preserve"> Buscar partida</w:t>
       </w:r>
-      <w:bookmarkEnd w:id="58"/>
+      <w:bookmarkEnd w:id="57"/>
     </w:p>
     <w:p>
       <w:pPr>
@@ -16614,7 +16884,7 @@
           <w:lang w:val="es-MX"/>
         </w:rPr>
       </w:pPr>
-      <w:bookmarkStart w:id="59" w:name="_Toc26437171"/>
+      <w:bookmarkStart w:id="58" w:name="_Toc26437171"/>
       <w:r>
         <w:rPr>
           <w:lang w:val="es-MX"/>
@@ -16634,7 +16904,7 @@
         </w:rPr>
         <w:t>.- Crear partida</w:t>
       </w:r>
-      <w:bookmarkEnd w:id="59"/>
+      <w:bookmarkEnd w:id="58"/>
     </w:p>
     <w:p>
       <w:pPr>
@@ -17525,7 +17795,25 @@
                 <w:b/>
                 <w:lang w:val="es-MX"/>
               </w:rPr>
-              <w:t>(relación Include)</w:t>
+              <w:t xml:space="preserve">(relación </w:t>
+            </w:r>
+            <w:proofErr w:type="spellStart"/>
+            <w:r>
+              <w:rPr>
+                <w:rFonts w:cs="Arial"/>
+                <w:b/>
+                <w:lang w:val="es-MX"/>
+              </w:rPr>
+              <w:t>Include</w:t>
+            </w:r>
+            <w:proofErr w:type="spellEnd"/>
+            <w:r>
+              <w:rPr>
+                <w:rFonts w:cs="Arial"/>
+                <w:b/>
+                <w:lang w:val="es-MX"/>
+              </w:rPr>
+              <w:t>)</w:t>
             </w:r>
           </w:p>
         </w:tc>
@@ -17606,7 +17894,25 @@
                 <w:b/>
                 <w:lang w:val="es-MX"/>
               </w:rPr>
-              <w:t>(relación Extend)</w:t>
+              <w:t xml:space="preserve">(relación </w:t>
+            </w:r>
+            <w:proofErr w:type="spellStart"/>
+            <w:r>
+              <w:rPr>
+                <w:rFonts w:cs="Arial"/>
+                <w:b/>
+                <w:lang w:val="es-MX"/>
+              </w:rPr>
+              <w:t>Extend</w:t>
+            </w:r>
+            <w:proofErr w:type="spellEnd"/>
+            <w:r>
+              <w:rPr>
+                <w:rFonts w:cs="Arial"/>
+                <w:b/>
+                <w:lang w:val="es-MX"/>
+              </w:rPr>
+              <w:t>)</w:t>
             </w:r>
           </w:p>
         </w:tc>
@@ -17766,7 +18072,7 @@
           <w:lang w:val="es-MX"/>
         </w:rPr>
       </w:pPr>
-      <w:bookmarkStart w:id="60" w:name="_Toc26437172"/>
+      <w:bookmarkStart w:id="59" w:name="_Toc26437172"/>
       <w:r>
         <w:rPr>
           <w:lang w:val="es-MX"/>
@@ -17774,7 +18080,7 @@
         <w:lastRenderedPageBreak/>
         <w:t>Prototipo CU-06.- Crear partida</w:t>
       </w:r>
-      <w:bookmarkEnd w:id="60"/>
+      <w:bookmarkEnd w:id="59"/>
     </w:p>
     <w:p>
       <w:pPr>
@@ -18019,7 +18325,7 @@
           <w:lang w:val="es-MX"/>
         </w:rPr>
       </w:pPr>
-      <w:bookmarkStart w:id="61" w:name="_Toc26437173"/>
+      <w:bookmarkStart w:id="60" w:name="_Toc26437173"/>
       <w:r>
         <w:rPr>
           <w:lang w:val="es-MX"/>
@@ -18051,7 +18357,7 @@
         </w:rPr>
         <w:t xml:space="preserve"> partida</w:t>
       </w:r>
-      <w:bookmarkEnd w:id="61"/>
+      <w:bookmarkEnd w:id="60"/>
     </w:p>
     <w:p>
       <w:pPr>
@@ -18656,7 +18962,7 @@
               <w:t xml:space="preserve"> También solicita al jugador que se</w:t>
             </w:r>
             <w:r>
-              <w:t>leccione el color de su ficha</w:t>
+              <w:t>leccione su ficha</w:t>
             </w:r>
             <w:r>
               <w:t xml:space="preserve">. </w:t>
@@ -18671,10 +18977,10 @@
               </w:numPr>
             </w:pPr>
             <w:r>
-              <w:t>El jugador selecciona el colo</w:t>
-            </w:r>
-            <w:r>
-              <w:t>r deseado de su ficha. (ver FA</w:t>
+              <w:t xml:space="preserve">El jugador selecciona </w:t>
+            </w:r>
+            <w:r>
+              <w:t xml:space="preserve"> su ficha. (ver FA</w:t>
             </w:r>
             <w:r>
               <w:t>1)</w:t>
@@ -18692,16 +18998,10 @@
               </w:numPr>
             </w:pPr>
             <w:r>
-              <w:t>Cuando se completa el número de jugadores en el lobby el sistema muestra el tablero del juego</w:t>
-            </w:r>
-            <w:r>
-              <w:t>, las fichas de los jugadores y un apartado de chat.</w:t>
-            </w:r>
-            <w:r>
-              <w:t xml:space="preserve"> También solicita que los jugadores presionen el “dado”.</w:t>
-            </w:r>
-            <w:r>
-              <w:t xml:space="preserve"> (ver EX1</w:t>
+              <w:t>El sistema muestra una ventana con el dado y un botón para “Tirar” (</w:t>
+            </w:r>
+            <w:r>
+              <w:t>(ver EX1</w:t>
             </w:r>
             <w:r>
               <w:t xml:space="preserve">) </w:t>
@@ -18716,7 +19016,13 @@
               </w:numPr>
             </w:pPr>
             <w:r>
-              <w:t>El jugador presiona el “dado”</w:t>
+              <w:t xml:space="preserve">El jugador presiona </w:t>
+            </w:r>
+            <w:r>
+              <w:t>“Tirar</w:t>
+            </w:r>
+            <w:r>
+              <w:t>”</w:t>
             </w:r>
             <w:r>
               <w:t>.</w:t>
@@ -18734,10 +19040,10 @@
               <w:t>El sistema muestra aleatoriamente un número del dado</w:t>
             </w:r>
             <w:r>
-              <w:t xml:space="preserve"> </w:t>
-            </w:r>
-            <w:r>
-              <w:t xml:space="preserve">y espera a que todos lo hayan tirado. </w:t>
+              <w:t xml:space="preserve"> y dependiendo del número que se muestre, la ficha se moverá las correspondientes casillas </w:t>
+            </w:r>
+            <w:r>
+              <w:t xml:space="preserve">. </w:t>
             </w:r>
             <w:r>
               <w:t>(Ver RN1)</w:t>
@@ -18752,19 +19058,7 @@
               </w:numPr>
             </w:pPr>
             <w:r>
-              <w:t>El jugador selecciona “Tirar”</w:t>
-            </w:r>
-          </w:p>
-          <w:p>
-            <w:pPr>
-              <w:pStyle w:val="Prrafodelista"/>
-              <w:numPr>
-                <w:ilvl w:val="0"/>
-                <w:numId w:val="19"/>
-              </w:numPr>
-            </w:pPr>
-            <w:r>
-              <w:t>El sistema moverá la ficha.(Ver RN2, RN3,RN4)</w:t>
+              <w:t>El paso 4 y 5 se repiten hasta que la ficha llega a la última casilla. (Ver RN2 Y RN3).</w:t>
             </w:r>
           </w:p>
           <w:p>
@@ -18882,7 +19176,21 @@
               <w:rPr>
                 <w:rFonts w:cs="Arial"/>
               </w:rPr>
-              <w:t>El sistema muestra el mensaje en el chat de todos los jugadores en e lobby.</w:t>
+              <w:t xml:space="preserve">El sistema muestra el mensaje en el chat de todos los jugadores en </w:t>
+            </w:r>
+            <w:proofErr w:type="spellStart"/>
+            <w:r>
+              <w:rPr>
+                <w:rFonts w:cs="Arial"/>
+              </w:rPr>
+              <w:t>e</w:t>
+            </w:r>
+            <w:proofErr w:type="spellEnd"/>
+            <w:r>
+              <w:rPr>
+                <w:rFonts w:cs="Arial"/>
+              </w:rPr>
+              <w:t xml:space="preserve"> lobby.</w:t>
             </w:r>
           </w:p>
           <w:p>
@@ -19120,14 +19428,14 @@
                 <w:rFonts w:cs="Arial"/>
                 <w:lang w:val="es-MX"/>
               </w:rPr>
-              <w:t xml:space="preserve">POST-1.- El sistema </w:t>
-            </w:r>
-            <w:r>
-              <w:rPr>
-                <w:rFonts w:cs="Arial"/>
-                <w:lang w:val="es-MX"/>
-              </w:rPr>
-              <w:t>comenzó la partida del juego y le asignó el turno a los jugadores.</w:t>
+              <w:t>POST-1.- El sistema</w:t>
+            </w:r>
+            <w:r>
+              <w:rPr>
+                <w:rFonts w:cs="Arial"/>
+                <w:lang w:val="es-MX"/>
+              </w:rPr>
+              <w:t xml:space="preserve"> muestra la funcionalidad de la partida</w:t>
             </w:r>
           </w:p>
         </w:tc>
@@ -19188,7 +19496,21 @@
                 <w:rFonts w:cs="Arial"/>
                 <w:lang w:val="es-MX"/>
               </w:rPr>
-              <w:t>RN1.- El jugador que obtenga el número mayor será el primero en tirar, en caso de empate seguirán tirando hasta que uno gane.</w:t>
+              <w:t>RN</w:t>
+            </w:r>
+            <w:r>
+              <w:rPr>
+                <w:rFonts w:cs="Arial"/>
+                <w:lang w:val="es-MX"/>
+              </w:rPr>
+              <w:t>1</w:t>
+            </w:r>
+            <w:r>
+              <w:rPr>
+                <w:rFonts w:cs="Arial"/>
+                <w:lang w:val="es-MX"/>
+              </w:rPr>
+              <w:t>.- El número de casillas a moverse dependerá del número que se obtenga al tirar el dado.</w:t>
             </w:r>
           </w:p>
           <w:p>
@@ -19204,7 +19526,21 @@
                 <w:rFonts w:cs="Arial"/>
                 <w:lang w:val="es-MX"/>
               </w:rPr>
-              <w:t>RN2.- El número de casillas a moverse dependerá del número que se obtenga al tirar el dado.</w:t>
+              <w:t>RN</w:t>
+            </w:r>
+            <w:r>
+              <w:rPr>
+                <w:rFonts w:cs="Arial"/>
+                <w:lang w:val="es-MX"/>
+              </w:rPr>
+              <w:t>2</w:t>
+            </w:r>
+            <w:r>
+              <w:rPr>
+                <w:rFonts w:cs="Arial"/>
+                <w:lang w:val="es-MX"/>
+              </w:rPr>
+              <w:t>.- Gana el primero en llegar exactamente a la meta</w:t>
             </w:r>
           </w:p>
           <w:p>
@@ -19220,23 +19556,21 @@
                 <w:rFonts w:cs="Arial"/>
                 <w:lang w:val="es-MX"/>
               </w:rPr>
-              <w:t>RN3.- Gana el primero en llegar exactamente a la meta</w:t>
-            </w:r>
-          </w:p>
-          <w:p>
-            <w:pPr>
-              <w:spacing w:line="276" w:lineRule="auto"/>
-              <w:rPr>
-                <w:rFonts w:cs="Arial"/>
-                <w:lang w:val="es-MX"/>
-              </w:rPr>
-            </w:pPr>
-            <w:r>
-              <w:rPr>
-                <w:rFonts w:cs="Arial"/>
-                <w:lang w:val="es-MX"/>
-              </w:rPr>
-              <w:t>RN4.- Si se excede al número de la meta, el jugador deberá regresarse el número de casillas excedidas.</w:t>
+              <w:t>RN</w:t>
+            </w:r>
+            <w:r>
+              <w:rPr>
+                <w:rFonts w:cs="Arial"/>
+                <w:lang w:val="es-MX"/>
+              </w:rPr>
+              <w:t>3</w:t>
+            </w:r>
+            <w:r>
+              <w:rPr>
+                <w:rFonts w:cs="Arial"/>
+                <w:lang w:val="es-MX"/>
+              </w:rPr>
+              <w:t>.- Si se excede al número de la meta, el jugador deberá regresarse el número de casillas excedidas.</w:t>
             </w:r>
           </w:p>
         </w:tc>
@@ -19271,7 +19605,6 @@
                 <w:b/>
                 <w:lang w:val="es-MX"/>
               </w:rPr>
-              <w:lastRenderedPageBreak/>
               <w:t xml:space="preserve">Incluye: </w:t>
             </w:r>
           </w:p>
@@ -19290,7 +19623,25 @@
                 <w:b/>
                 <w:lang w:val="es-MX"/>
               </w:rPr>
-              <w:t>(relación Include)</w:t>
+              <w:t xml:space="preserve">(relación </w:t>
+            </w:r>
+            <w:proofErr w:type="spellStart"/>
+            <w:r>
+              <w:rPr>
+                <w:rFonts w:cs="Arial"/>
+                <w:b/>
+                <w:lang w:val="es-MX"/>
+              </w:rPr>
+              <w:t>Include</w:t>
+            </w:r>
+            <w:proofErr w:type="spellEnd"/>
+            <w:r>
+              <w:rPr>
+                <w:rFonts w:cs="Arial"/>
+                <w:b/>
+                <w:lang w:val="es-MX"/>
+              </w:rPr>
+              <w:t>)</w:t>
             </w:r>
           </w:p>
         </w:tc>
@@ -19371,7 +19722,25 @@
                 <w:b/>
                 <w:lang w:val="es-MX"/>
               </w:rPr>
-              <w:t>(relación Extend)</w:t>
+              <w:t xml:space="preserve">(relación </w:t>
+            </w:r>
+            <w:proofErr w:type="spellStart"/>
+            <w:r>
+              <w:rPr>
+                <w:rFonts w:cs="Arial"/>
+                <w:b/>
+                <w:lang w:val="es-MX"/>
+              </w:rPr>
+              <w:t>Extend</w:t>
+            </w:r>
+            <w:proofErr w:type="spellEnd"/>
+            <w:r>
+              <w:rPr>
+                <w:rFonts w:cs="Arial"/>
+                <w:b/>
+                <w:lang w:val="es-MX"/>
+              </w:rPr>
+              <w:t>)</w:t>
             </w:r>
           </w:p>
         </w:tc>
@@ -19418,6 +19787,80 @@
           <w:lang w:val="es-MX"/>
         </w:rPr>
       </w:pPr>
+      <w:r>
+        <w:rPr>
+          <w:noProof/>
+        </w:rPr>
+        <w:lastRenderedPageBreak/>
+        <w:drawing>
+          <wp:anchor distT="0" distB="0" distL="114300" distR="114300" simplePos="0" relativeHeight="251672576" behindDoc="0" locked="0" layoutInCell="1" allowOverlap="1" wp14:anchorId="13921B79" wp14:editId="0427E479">
+            <wp:simplePos x="0" y="0"/>
+            <wp:positionH relativeFrom="column">
+              <wp:posOffset>0</wp:posOffset>
+            </wp:positionH>
+            <wp:positionV relativeFrom="paragraph">
+              <wp:posOffset>248112</wp:posOffset>
+            </wp:positionV>
+            <wp:extent cx="5612130" cy="3844290"/>
+            <wp:effectExtent l="0" t="0" r="7620" b="3810"/>
+            <wp:wrapSquare wrapText="bothSides"/>
+            <wp:docPr id="4" name="Imagen 4"/>
+            <wp:cNvGraphicFramePr>
+              <a:graphicFrameLocks xmlns:a="http://schemas.openxmlformats.org/drawingml/2006/main" noChangeAspect="1"/>
+            </wp:cNvGraphicFramePr>
+            <a:graphic xmlns:a="http://schemas.openxmlformats.org/drawingml/2006/main">
+              <a:graphicData uri="http://schemas.openxmlformats.org/drawingml/2006/picture">
+                <pic:pic xmlns:pic="http://schemas.openxmlformats.org/drawingml/2006/picture">
+                  <pic:nvPicPr>
+                    <pic:cNvPr id="0" name="Picture 1"/>
+                    <pic:cNvPicPr>
+                      <a:picLocks noChangeAspect="1" noChangeArrowheads="1"/>
+                    </pic:cNvPicPr>
+                  </pic:nvPicPr>
+                  <pic:blipFill>
+                    <a:blip r:embed="rId17">
+                      <a:extLst>
+                        <a:ext uri="{28A0092B-C50C-407E-A947-70E740481C1C}">
+                          <a14:useLocalDpi xmlns:a14="http://schemas.microsoft.com/office/drawing/2010/main" val="0"/>
+                        </a:ext>
+                      </a:extLst>
+                    </a:blip>
+                    <a:srcRect/>
+                    <a:stretch>
+                      <a:fillRect/>
+                    </a:stretch>
+                  </pic:blipFill>
+                  <pic:spPr bwMode="auto">
+                    <a:xfrm>
+                      <a:off x="0" y="0"/>
+                      <a:ext cx="5612130" cy="3844290"/>
+                    </a:xfrm>
+                    <a:prstGeom prst="rect">
+                      <a:avLst/>
+                    </a:prstGeom>
+                    <a:noFill/>
+                    <a:ln>
+                      <a:noFill/>
+                    </a:ln>
+                  </pic:spPr>
+                </pic:pic>
+              </a:graphicData>
+            </a:graphic>
+            <wp14:sizeRelH relativeFrom="page">
+              <wp14:pctWidth>0</wp14:pctWidth>
+            </wp14:sizeRelH>
+            <wp14:sizeRelV relativeFrom="page">
+              <wp14:pctHeight>0</wp14:pctHeight>
+            </wp14:sizeRelV>
+          </wp:anchor>
+        </w:drawing>
+      </w:r>
+      <w:r>
+        <w:rPr>
+          <w:lang w:val="es-MX"/>
+        </w:rPr>
+        <w:t>Prototipo</w:t>
+      </w:r>
     </w:p>
     <w:p>
       <w:pPr>
@@ -19453,16 +19896,16 @@
           <w:lang w:val="es-ES_tradnl"/>
         </w:rPr>
       </w:pPr>
-      <w:bookmarkStart w:id="62" w:name="_Toc26430718"/>
-      <w:bookmarkStart w:id="63" w:name="_Toc26437174"/>
+      <w:bookmarkStart w:id="61" w:name="_Toc26430718"/>
+      <w:bookmarkStart w:id="62" w:name="_Toc26437174"/>
       <w:r>
         <w:rPr>
           <w:lang w:val="es-ES_tradnl"/>
         </w:rPr>
         <w:t>Requisitos comunes de las interfaces</w:t>
       </w:r>
+      <w:bookmarkEnd w:id="61"/>
       <w:bookmarkEnd w:id="62"/>
-      <w:bookmarkEnd w:id="63"/>
     </w:p>
     <w:p>
       <w:pPr>
@@ -19504,18 +19947,18 @@
           <w:lang w:val="es-ES_tradnl"/>
         </w:rPr>
       </w:pPr>
-      <w:bookmarkStart w:id="64" w:name="_Toc33238248"/>
-      <w:bookmarkStart w:id="65" w:name="_Toc26430719"/>
-      <w:bookmarkStart w:id="66" w:name="_Toc26437175"/>
+      <w:bookmarkStart w:id="63" w:name="_Toc33238248"/>
+      <w:bookmarkStart w:id="64" w:name="_Toc26430719"/>
+      <w:bookmarkStart w:id="65" w:name="_Toc26437175"/>
       <w:r>
         <w:rPr>
           <w:lang w:val="es-ES_tradnl"/>
         </w:rPr>
         <w:t>Interfaces de usuario</w:t>
       </w:r>
+      <w:bookmarkEnd w:id="63"/>
       <w:bookmarkEnd w:id="64"/>
       <w:bookmarkEnd w:id="65"/>
-      <w:bookmarkEnd w:id="66"/>
     </w:p>
     <w:p>
       <w:pPr>
@@ -19576,16 +20019,16 @@
           <w:lang w:val="es-ES_tradnl"/>
         </w:rPr>
       </w:pPr>
-      <w:bookmarkStart w:id="67" w:name="_Toc26430720"/>
-      <w:bookmarkStart w:id="68" w:name="_Toc26437176"/>
+      <w:bookmarkStart w:id="66" w:name="_Toc26430720"/>
+      <w:bookmarkStart w:id="67" w:name="_Toc26437176"/>
       <w:r>
         <w:rPr>
           <w:lang w:val="es-ES_tradnl"/>
         </w:rPr>
         <w:t>Interfaces de hardware</w:t>
       </w:r>
+      <w:bookmarkEnd w:id="66"/>
       <w:bookmarkEnd w:id="67"/>
-      <w:bookmarkEnd w:id="68"/>
     </w:p>
     <w:p>
       <w:pPr>
@@ -19646,7 +20089,27 @@
           <w:color w:val="auto"/>
           <w:lang w:val="es-ES_tradnl"/>
         </w:rPr>
-        <w:t>Para visual studio 2017 o superior:</w:t>
+        <w:t xml:space="preserve">Para visual </w:t>
+      </w:r>
+      <w:proofErr w:type="spellStart"/>
+      <w:r>
+        <w:rPr>
+          <w:rFonts w:cs="Arial"/>
+          <w:i w:val="0"/>
+          <w:color w:val="auto"/>
+          <w:lang w:val="es-ES_tradnl"/>
+        </w:rPr>
+        <w:t>studio</w:t>
+      </w:r>
+      <w:proofErr w:type="spellEnd"/>
+      <w:r>
+        <w:rPr>
+          <w:rFonts w:cs="Arial"/>
+          <w:i w:val="0"/>
+          <w:color w:val="auto"/>
+          <w:lang w:val="es-ES_tradnl"/>
+        </w:rPr>
+        <w:t xml:space="preserve"> 2017 o superior:</w:t>
       </w:r>
     </w:p>
     <w:p>
@@ -19819,16 +20282,17 @@
           <w:lang w:val="es-ES_tradnl"/>
         </w:rPr>
       </w:pPr>
-      <w:bookmarkStart w:id="69" w:name="_Toc26430721"/>
-      <w:bookmarkStart w:id="70" w:name="_Toc26437177"/>
+      <w:bookmarkStart w:id="68" w:name="_Toc26430721"/>
+      <w:bookmarkStart w:id="69" w:name="_Toc26437177"/>
       <w:r>
         <w:rPr>
           <w:lang w:val="es-ES_tradnl"/>
         </w:rPr>
+        <w:lastRenderedPageBreak/>
         <w:t>Interfaces de software</w:t>
       </w:r>
+      <w:bookmarkEnd w:id="68"/>
       <w:bookmarkEnd w:id="69"/>
-      <w:bookmarkEnd w:id="70"/>
     </w:p>
     <w:p>
       <w:pPr>
@@ -19886,7 +20350,21 @@
         <w:rPr>
           <w:lang w:val="es-ES_tradnl"/>
         </w:rPr>
-        <w:t>Visual studio 2017 o superior</w:t>
+        <w:t xml:space="preserve">Visual </w:t>
+      </w:r>
+      <w:proofErr w:type="spellStart"/>
+      <w:r>
+        <w:rPr>
+          <w:lang w:val="es-ES_tradnl"/>
+        </w:rPr>
+        <w:t>studio</w:t>
+      </w:r>
+      <w:proofErr w:type="spellEnd"/>
+      <w:r>
+        <w:rPr>
+          <w:lang w:val="es-ES_tradnl"/>
+        </w:rPr>
+        <w:t xml:space="preserve"> 2017 o superior</w:t>
       </w:r>
       <w:r>
         <w:rPr>
@@ -19907,11 +20385,19 @@
           <w:lang w:val="es-ES_tradnl"/>
         </w:rPr>
       </w:pPr>
+      <w:proofErr w:type="spellStart"/>
       <w:r>
         <w:rPr>
           <w:lang w:val="es-ES_tradnl"/>
         </w:rPr>
-        <w:t>Entity Framework 6.0</w:t>
+        <w:t>Entity</w:t>
+      </w:r>
+      <w:proofErr w:type="spellEnd"/>
+      <w:r>
+        <w:rPr>
+          <w:lang w:val="es-ES_tradnl"/>
+        </w:rPr>
+        <w:t xml:space="preserve"> Framework 6.0</w:t>
       </w:r>
     </w:p>
     <w:p>
@@ -19952,16 +20438,16 @@
           <w:lang w:val="es-ES_tradnl"/>
         </w:rPr>
       </w:pPr>
-      <w:bookmarkStart w:id="71" w:name="_Toc26430722"/>
-      <w:bookmarkStart w:id="72" w:name="_Toc26437178"/>
+      <w:bookmarkStart w:id="70" w:name="_Toc26430722"/>
+      <w:bookmarkStart w:id="71" w:name="_Toc26437178"/>
       <w:r>
         <w:rPr>
           <w:lang w:val="es-ES_tradnl"/>
         </w:rPr>
         <w:t>Interfaces de comunicación</w:t>
       </w:r>
+      <w:bookmarkEnd w:id="70"/>
       <w:bookmarkEnd w:id="71"/>
-      <w:bookmarkEnd w:id="72"/>
     </w:p>
     <w:p>
       <w:pPr>
@@ -20046,78 +20532,8 @@
           <w:lang w:val="es-ES_tradnl"/>
         </w:rPr>
       </w:pPr>
-    </w:p>
-    <w:p>
-      <w:pPr>
-        <w:pStyle w:val="guiazul"/>
-        <w:widowControl w:val="0"/>
-        <w:ind w:left="1200" w:firstLine="119"/>
-        <w:rPr>
-          <w:i w:val="0"/>
-          <w:color w:val="auto"/>
-          <w:lang w:val="es-ES_tradnl"/>
-        </w:rPr>
-      </w:pPr>
-    </w:p>
-    <w:p>
-      <w:pPr>
-        <w:pStyle w:val="guiazul"/>
-        <w:widowControl w:val="0"/>
-        <w:ind w:left="1200" w:firstLine="119"/>
-        <w:rPr>
-          <w:i w:val="0"/>
-          <w:color w:val="auto"/>
-          <w:lang w:val="es-ES_tradnl"/>
-        </w:rPr>
-      </w:pPr>
-    </w:p>
-    <w:p>
-      <w:pPr>
-        <w:pStyle w:val="guiazul"/>
-        <w:widowControl w:val="0"/>
-        <w:ind w:left="1200" w:firstLine="119"/>
-        <w:rPr>
-          <w:i w:val="0"/>
-          <w:color w:val="auto"/>
-          <w:lang w:val="es-ES_tradnl"/>
-        </w:rPr>
-      </w:pPr>
-    </w:p>
-    <w:p>
-      <w:pPr>
-        <w:pStyle w:val="guiazul"/>
-        <w:widowControl w:val="0"/>
-        <w:ind w:left="1200" w:firstLine="119"/>
-        <w:rPr>
-          <w:i w:val="0"/>
-          <w:color w:val="auto"/>
-          <w:lang w:val="es-ES_tradnl"/>
-        </w:rPr>
-      </w:pPr>
-    </w:p>
-    <w:p>
-      <w:pPr>
-        <w:pStyle w:val="guiazul"/>
-        <w:widowControl w:val="0"/>
-        <w:ind w:left="1200" w:firstLine="119"/>
-        <w:rPr>
-          <w:i w:val="0"/>
-          <w:color w:val="auto"/>
-          <w:lang w:val="es-ES_tradnl"/>
-        </w:rPr>
-      </w:pPr>
-    </w:p>
-    <w:p>
-      <w:pPr>
-        <w:pStyle w:val="guiazul"/>
-        <w:widowControl w:val="0"/>
-        <w:ind w:left="1200" w:firstLine="119"/>
-        <w:rPr>
-          <w:i w:val="0"/>
-          <w:color w:val="auto"/>
-          <w:lang w:val="es-ES_tradnl"/>
-        </w:rPr>
-      </w:pPr>
+      <w:bookmarkStart w:id="72" w:name="_GoBack"/>
+      <w:bookmarkEnd w:id="72"/>
     </w:p>
     <w:p>
       <w:pPr>
@@ -21876,7 +22292,6 @@
     <w:lvl w:ilvl="0">
       <w:start w:val="1"/>
       <w:numFmt w:val="decimal"/>
-      <w:pStyle w:val="Ttulo1"/>
       <w:lvlText w:val="%1"/>
       <w:lvlJc w:val="left"/>
       <w:pPr>
@@ -21892,7 +22307,6 @@
     <w:lvl w:ilvl="1">
       <w:start w:val="1"/>
       <w:numFmt w:val="decimal"/>
-      <w:pStyle w:val="Ttulo2"/>
       <w:lvlText w:val="%1.%2"/>
       <w:lvlJc w:val="left"/>
       <w:pPr>
@@ -21908,7 +22322,6 @@
     <w:lvl w:ilvl="2">
       <w:start w:val="1"/>
       <w:numFmt w:val="decimal"/>
-      <w:pStyle w:val="Ttulo3"/>
       <w:lvlText w:val="%1.%2.%3"/>
       <w:lvlJc w:val="left"/>
       <w:pPr>
@@ -25996,7 +26409,7 @@
 </file>
 
 <file path=customXml/itemProps1.xml><?xml version="1.0" encoding="utf-8"?>
-<ds:datastoreItem xmlns:ds="http://schemas.openxmlformats.org/officeDocument/2006/customXml" ds:itemID="{750D47BF-246E-4A87-A23C-F1E190A70296}">
+<ds:datastoreItem xmlns:ds="http://schemas.openxmlformats.org/officeDocument/2006/customXml" ds:itemID="{C709B51D-8851-4A2F-9AB0-CF2E35246C4D}">
   <ds:schemaRefs>
     <ds:schemaRef ds:uri="http://schemas.openxmlformats.org/officeDocument/2006/bibliography"/>
   </ds:schemaRefs>

</xml_diff>

<commit_message>
Documentación de código y análisis estático de código
Se terminó la documentación del servidor y del cliente, se hizo el análisis estático, se corriegieron malas practicas (numero imaginarios)
</commit_message>
<xml_diff>
--- a/Documentacion/1.-EspecificacionRequerimientos/DocumentoEspecificacion.docx
+++ b/Documentacion/1.-EspecificacionRequerimientos/DocumentoEspecificacion.docx
@@ -23880,8 +23880,6 @@
           <w:lang w:val="es-MX"/>
         </w:rPr>
       </w:pPr>
-      <w:bookmarkStart w:id="93" w:name="_GoBack"/>
-      <w:bookmarkEnd w:id="93"/>
     </w:p>
     <w:p>
       <w:pPr>
@@ -23930,10 +23928,10 @@
           <w:noProof/>
         </w:rPr>
         <w:drawing>
-          <wp:inline distT="0" distB="0" distL="0" distR="0" wp14:anchorId="46DA3B6E" wp14:editId="558A9720">
-            <wp:extent cx="5612130" cy="2736215"/>
-            <wp:effectExtent l="0" t="0" r="7620" b="6985"/>
-            <wp:docPr id="16" name="Imagen 16"/>
+          <wp:inline distT="0" distB="0" distL="0" distR="0" wp14:anchorId="336A0DF1" wp14:editId="44D2E9EC">
+            <wp:extent cx="5612130" cy="2361565"/>
+            <wp:effectExtent l="0" t="0" r="7620" b="635"/>
+            <wp:docPr id="19" name="Imagen 19"/>
             <wp:cNvGraphicFramePr>
               <a:graphicFrameLocks xmlns:a="http://schemas.openxmlformats.org/drawingml/2006/main" noChangeAspect="1"/>
             </wp:cNvGraphicFramePr>
@@ -23953,7 +23951,7 @@
                   <pic:spPr>
                     <a:xfrm>
                       <a:off x="0" y="0"/>
-                      <a:ext cx="5612130" cy="2736215"/>
+                      <a:ext cx="5612130" cy="2361565"/>
                     </a:xfrm>
                     <a:prstGeom prst="rect">
                       <a:avLst/>
@@ -23965,6 +23963,15 @@
           </wp:inline>
         </w:drawing>
       </w:r>
+      <w:bookmarkStart w:id="93" w:name="_GoBack"/>
+      <w:bookmarkEnd w:id="93"/>
+    </w:p>
+    <w:p>
+      <w:pPr>
+        <w:rPr>
+          <w:lang w:val="es-MX"/>
+        </w:rPr>
+      </w:pPr>
     </w:p>
     <w:p>
       <w:pPr>
@@ -23978,10 +23985,10 @@
         </w:rPr>
         <w:lastRenderedPageBreak/>
         <w:drawing>
-          <wp:inline distT="0" distB="0" distL="0" distR="0" wp14:anchorId="7A261C3F" wp14:editId="7A4B209B">
-            <wp:extent cx="5612130" cy="3501390"/>
-            <wp:effectExtent l="0" t="0" r="7620" b="3810"/>
-            <wp:docPr id="17" name="Imagen 17"/>
+          <wp:inline distT="0" distB="0" distL="0" distR="0" wp14:anchorId="46DA3B6E" wp14:editId="558A9720">
+            <wp:extent cx="5612130" cy="2736215"/>
+            <wp:effectExtent l="0" t="0" r="7620" b="6985"/>
+            <wp:docPr id="16" name="Imagen 16"/>
             <wp:cNvGraphicFramePr>
               <a:graphicFrameLocks xmlns:a="http://schemas.openxmlformats.org/drawingml/2006/main" noChangeAspect="1"/>
             </wp:cNvGraphicFramePr>
@@ -24001,6 +24008,53 @@
                   <pic:spPr>
                     <a:xfrm>
                       <a:off x="0" y="0"/>
+                      <a:ext cx="5612130" cy="2736215"/>
+                    </a:xfrm>
+                    <a:prstGeom prst="rect">
+                      <a:avLst/>
+                    </a:prstGeom>
+                  </pic:spPr>
+                </pic:pic>
+              </a:graphicData>
+            </a:graphic>
+          </wp:inline>
+        </w:drawing>
+      </w:r>
+    </w:p>
+    <w:p>
+      <w:pPr>
+        <w:rPr>
+          <w:lang w:val="es-MX"/>
+        </w:rPr>
+      </w:pPr>
+      <w:r>
+        <w:rPr>
+          <w:noProof/>
+        </w:rPr>
+        <w:drawing>
+          <wp:inline distT="0" distB="0" distL="0" distR="0" wp14:anchorId="7A261C3F" wp14:editId="7A4B209B">
+            <wp:extent cx="5612130" cy="3501390"/>
+            <wp:effectExtent l="0" t="0" r="7620" b="3810"/>
+            <wp:docPr id="17" name="Imagen 17"/>
+            <wp:cNvGraphicFramePr>
+              <a:graphicFrameLocks xmlns:a="http://schemas.openxmlformats.org/drawingml/2006/main" noChangeAspect="1"/>
+            </wp:cNvGraphicFramePr>
+            <a:graphic xmlns:a="http://schemas.openxmlformats.org/drawingml/2006/main">
+              <a:graphicData uri="http://schemas.openxmlformats.org/drawingml/2006/picture">
+                <pic:pic xmlns:pic="http://schemas.openxmlformats.org/drawingml/2006/picture">
+                  <pic:nvPicPr>
+                    <pic:cNvPr id="1" name=""/>
+                    <pic:cNvPicPr/>
+                  </pic:nvPicPr>
+                  <pic:blipFill>
+                    <a:blip r:embed="rId24"/>
+                    <a:stretch>
+                      <a:fillRect/>
+                    </a:stretch>
+                  </pic:blipFill>
+                  <pic:spPr>
+                    <a:xfrm>
+                      <a:off x="0" y="0"/>
                       <a:ext cx="5612130" cy="3501390"/>
                     </a:xfrm>
                     <a:prstGeom prst="rect">
@@ -24024,6 +24078,7 @@
         <w:rPr>
           <w:noProof/>
         </w:rPr>
+        <w:lastRenderedPageBreak/>
         <w:drawing>
           <wp:inline distT="0" distB="0" distL="0" distR="0" wp14:anchorId="74849B84" wp14:editId="7B3E6FE8">
             <wp:extent cx="5612130" cy="2699385"/>
@@ -24040,7 +24095,7 @@
                     <pic:cNvPicPr/>
                   </pic:nvPicPr>
                   <pic:blipFill>
-                    <a:blip r:embed="rId24"/>
+                    <a:blip r:embed="rId25"/>
                     <a:stretch>
                       <a:fillRect/>
                     </a:stretch>
@@ -29322,7 +29377,7 @@
 </file>
 
 <file path=customXml/itemProps1.xml><?xml version="1.0" encoding="utf-8"?>
-<ds:datastoreItem xmlns:ds="http://schemas.openxmlformats.org/officeDocument/2006/customXml" ds:itemID="{19CFEC3B-283B-46B5-B17C-EEA5763FF26B}">
+<ds:datastoreItem xmlns:ds="http://schemas.openxmlformats.org/officeDocument/2006/customXml" ds:itemID="{7E39CEBF-A652-4954-94DF-FF9558708D47}">
   <ds:schemaRefs>
     <ds:schemaRef ds:uri="http://schemas.openxmlformats.org/officeDocument/2006/bibliography"/>
   </ds:schemaRefs>

</xml_diff>